<commit_message>
Report and script updated
</commit_message>
<xml_diff>
--- a/Task7/Blog Blended_Task4_Task5_Task6 report.docx
+++ b/Task7/Blog Blended_Task4_Task5_Task6 report.docx
@@ -1421,21 +1421,7 @@
                 <w:b/>
                 <w:bCs/>
               </w:rPr>
-              <w:t xml:space="preserve">Thread </w:t>
-            </w:r>
-            <w:r>
-              <w:rPr>
-                <w:b/>
-                <w:bCs/>
-              </w:rPr>
-              <w:t>G</w:t>
-            </w:r>
-            <w:r>
-              <w:rPr>
-                <w:b/>
-                <w:bCs/>
-              </w:rPr>
-              <w:t>roup</w:t>
+              <w:t>Thread Group</w:t>
             </w:r>
           </w:p>
           <w:p>
@@ -1620,13 +1606,7 @@
               <w:ind w:left="0"/>
             </w:pPr>
             <w:r>
-              <w:rPr>
-                <w:lang w:val="uk-UA"/>
-              </w:rPr>
-              <w:t>6</w:t>
-            </w:r>
-            <w:r>
-              <w:t>00 (sec.)</w:t>
+              <w:t>850 (sec.)</w:t>
             </w:r>
           </w:p>
         </w:tc>
@@ -1660,10 +1640,7 @@
               <w:ind w:left="0"/>
             </w:pPr>
             <w:r>
-              <w:t>100</w:t>
-            </w:r>
-            <w:r>
-              <w:t>0</w:t>
+              <w:t>1000</w:t>
             </w:r>
           </w:p>
         </w:tc>
@@ -1730,13 +1707,7 @@
               </w:rPr>
             </w:pPr>
             <w:r>
-              <w:rPr>
-                <w:lang w:val="uk-UA"/>
-              </w:rPr>
-              <w:t>6</w:t>
-            </w:r>
-            <w:r>
-              <w:t>00 (sec.)</w:t>
+              <w:t>850 (sec.)</w:t>
             </w:r>
           </w:p>
         </w:tc>
@@ -1820,7 +1791,7 @@
               <w:ind w:left="0"/>
             </w:pPr>
             <w:r>
-              <w:t>600</w:t>
+              <w:t>800</w:t>
             </w:r>
           </w:p>
         </w:tc>
@@ -1840,13 +1811,7 @@
               </w:rPr>
             </w:pPr>
             <w:r>
-              <w:rPr>
-                <w:lang w:val="uk-UA"/>
-              </w:rPr>
-              <w:t>6</w:t>
-            </w:r>
-            <w:r>
-              <w:t>00 (sec.)</w:t>
+              <w:t>850 (sec.)</w:t>
             </w:r>
           </w:p>
         </w:tc>
@@ -1931,13 +1896,25 @@
         <w:t>As a result of comparing 3 tests runs the capacity testing results, that throughput (</w:t>
       </w:r>
       <w:r>
-        <w:t xml:space="preserve">26 </w:t>
-      </w:r>
-      <w:r>
-        <w:t xml:space="preserve">max/ops) by pre-define probabilities, and the user's maxed capacity is </w:t>
-      </w:r>
-      <w:r>
-        <w:t>100.</w:t>
+        <w:t>12</w:t>
+      </w:r>
+      <w:r>
+        <w:t xml:space="preserve"> </w:t>
+      </w:r>
+      <w:r>
+        <w:t>ops</w:t>
+      </w:r>
+      <w:r>
+        <w:t>/sec</w:t>
+      </w:r>
+      <w:r>
+        <w:t xml:space="preserve">) by pre-define probabilities, and the user's maxed capacity is </w:t>
+      </w:r>
+      <w:r>
+        <w:t>83</w:t>
+      </w:r>
+      <w:r>
+        <w:t>.</w:t>
       </w:r>
     </w:p>
     <w:p>
@@ -1970,7 +1947,16 @@
         <w:pStyle w:val="ListParagraph"/>
       </w:pPr>
       <w:r>
-        <w:t>‘Blog_Post_Anonimus_Task3’ and ‘Blog_Post_Anonimus_Task6’ scripts were running 3 times, according to the capacity testing results, the comfort zone and behavior has a different result</w:t>
+        <w:t>‘</w:t>
+      </w:r>
+      <w:r>
+        <w:t>Blended_Task4_Task5_Task6</w:t>
+      </w:r>
+      <w:r>
+        <w:t xml:space="preserve">’ </w:t>
+      </w:r>
+      <w:r>
+        <w:t>scripts were running 3 times, according to the capacity testing results, the comfort zone and behavior has a different result</w:t>
       </w:r>
       <w:r>
         <w:t>:</w:t>
@@ -1981,29 +1967,7 @@
         <w:pStyle w:val="ListParagraph"/>
       </w:pPr>
       <w:r>
-        <w:t xml:space="preserve">1st run is showing a saturation point is approximately 100 users and the comfort zone is 100 users (the maximum quantity of test users). Degradation of successful queries </w:t>
-      </w:r>
-      <w:proofErr w:type="gramStart"/>
-      <w:r>
-        <w:t>wasn't</w:t>
-      </w:r>
-      <w:proofErr w:type="gramEnd"/>
-      <w:r>
-        <w:t xml:space="preserve"> viewed. The server CPU </w:t>
-      </w:r>
-      <w:proofErr w:type="gramStart"/>
-      <w:r>
-        <w:t>wasn't</w:t>
-      </w:r>
-      <w:proofErr w:type="gramEnd"/>
-      <w:r>
-        <w:t xml:space="preserve"> filled to 100% value was </w:t>
-      </w:r>
-      <w:r>
-        <w:t>approximately</w:t>
-      </w:r>
-      <w:r>
-        <w:t xml:space="preserve"> 90%.</w:t>
+        <w:t>1st run is showing a saturation point is approximately 78 users and the comfort zone is 10 users. Degradation of successful queries starts after the 78th user. Total requests 5890, failed requests 495.</w:t>
       </w:r>
     </w:p>
     <w:p>
@@ -2011,41 +1975,7 @@
         <w:pStyle w:val="ListParagraph"/>
       </w:pPr>
       <w:r>
-        <w:t>2</w:t>
-      </w:r>
-      <w:r>
-        <w:t>nd</w:t>
-      </w:r>
-      <w:r>
-        <w:t xml:space="preserve"> run is showing a saturation point is approximately 100 users and the comfort zone is 100 users (the maximum quantity of test users). Degradation of successful queries </w:t>
-      </w:r>
-      <w:proofErr w:type="gramStart"/>
-      <w:r>
-        <w:t>wasn't</w:t>
-      </w:r>
-      <w:proofErr w:type="gramEnd"/>
-      <w:r>
-        <w:t xml:space="preserve"> viewed. The server CPU </w:t>
-      </w:r>
-      <w:proofErr w:type="gramStart"/>
-      <w:r>
-        <w:t>wasn't</w:t>
-      </w:r>
-      <w:proofErr w:type="gramEnd"/>
-      <w:r>
-        <w:t xml:space="preserve"> filled to 100% value was </w:t>
-      </w:r>
-      <w:r>
-        <w:t>approximately</w:t>
-      </w:r>
-      <w:r>
-        <w:t xml:space="preserve"> </w:t>
-      </w:r>
-      <w:r>
-        <w:t>85</w:t>
-      </w:r>
-      <w:r>
-        <w:t>%.</w:t>
+        <w:t>2nd run is showing a saturation point is approximately 70 users and the comfort zone is 10 users. Degradation of successful queries starts after the 70th user. Total requests 5960, failed requests 477.</w:t>
       </w:r>
     </w:p>
     <w:p>
@@ -2053,43 +1983,8 @@
         <w:pStyle w:val="ListParagraph"/>
       </w:pPr>
       <w:r>
-        <w:t>3rd run is showing a saturation point is approximately 75 users and a comfort zone is 74 users. Degradation of successful queries starts from 75 users and the server CPU grows to 100%.</w:t>
-      </w:r>
-    </w:p>
-    <w:p>
-      <w:pPr>
-        <w:pStyle w:val="ListParagraph"/>
-      </w:pPr>
-    </w:p>
-    <w:p>
-      <w:pPr>
-        <w:pStyle w:val="ListParagraph"/>
-      </w:pPr>
-    </w:p>
-    <w:p>
-      <w:pPr>
-        <w:pStyle w:val="ListParagraph"/>
-      </w:pPr>
-    </w:p>
-    <w:p>
-      <w:pPr>
-        <w:pStyle w:val="ListParagraph"/>
-      </w:pPr>
-    </w:p>
-    <w:p>
-      <w:pPr>
-        <w:pStyle w:val="ListParagraph"/>
-      </w:pPr>
-    </w:p>
-    <w:p>
-      <w:pPr>
-        <w:pStyle w:val="ListParagraph"/>
-      </w:pPr>
-    </w:p>
-    <w:p>
-      <w:pPr>
-        <w:pStyle w:val="ListParagraph"/>
-      </w:pPr>
+        <w:t>3rd run is showing a saturation point is approximately 83 users and the comfort zone is 10 users. Degradation of successful queries starts after the 83rd user. Total requests 5577, failed requests 417.</w:t>
+      </w:r>
     </w:p>
     <w:p>
       <w:pPr>
@@ -2122,6 +2017,7 @@
           <w:sz w:val="36"/>
           <w:szCs w:val="36"/>
         </w:rPr>
+        <w:lastRenderedPageBreak/>
         <w:t xml:space="preserve">Test Run </w:t>
       </w:r>
       <w:r>
@@ -2151,10 +2047,10 @@
           <w:szCs w:val="36"/>
         </w:rPr>
         <w:drawing>
-          <wp:inline distT="0" distB="0" distL="0" distR="0" wp14:anchorId="110EDB53" wp14:editId="7D1B3EFB">
-            <wp:extent cx="9144000" cy="4274820"/>
+          <wp:inline distT="0" distB="0" distL="0" distR="0" wp14:anchorId="5635C5F1" wp14:editId="2F54CC2E">
+            <wp:extent cx="9128760" cy="4366260"/>
             <wp:effectExtent l="0" t="0" r="0" b="0"/>
-            <wp:docPr id="26" name="Picture 26"/>
+            <wp:docPr id="1" name="Picture 1"/>
             <wp:cNvGraphicFramePr>
               <a:graphicFrameLocks xmlns:a="http://schemas.openxmlformats.org/drawingml/2006/main" noChangeAspect="1"/>
             </wp:cNvGraphicFramePr>
@@ -2183,7 +2079,7 @@
                   <pic:spPr bwMode="auto">
                     <a:xfrm>
                       <a:off x="0" y="0"/>
-                      <a:ext cx="9144000" cy="4274820"/>
+                      <a:ext cx="9128760" cy="4366260"/>
                     </a:xfrm>
                     <a:prstGeom prst="rect">
                       <a:avLst/>
@@ -2209,10 +2105,10 @@
         </w:rPr>
         <w:lastRenderedPageBreak/>
         <w:drawing>
-          <wp:inline distT="0" distB="0" distL="0" distR="0" wp14:anchorId="77B7FB86" wp14:editId="2D433C6A">
-            <wp:extent cx="9136380" cy="4396740"/>
-            <wp:effectExtent l="0" t="0" r="7620" b="3810"/>
-            <wp:docPr id="27" name="Picture 27"/>
+          <wp:inline distT="0" distB="0" distL="0" distR="0" wp14:anchorId="5A72282E" wp14:editId="709C2E36">
+            <wp:extent cx="9136380" cy="4328160"/>
+            <wp:effectExtent l="0" t="0" r="7620" b="0"/>
+            <wp:docPr id="2" name="Picture 2"/>
             <wp:cNvGraphicFramePr>
               <a:graphicFrameLocks xmlns:a="http://schemas.openxmlformats.org/drawingml/2006/main" noChangeAspect="1"/>
             </wp:cNvGraphicFramePr>
@@ -2241,7 +2137,7 @@
                   <pic:spPr bwMode="auto">
                     <a:xfrm>
                       <a:off x="0" y="0"/>
-                      <a:ext cx="9136380" cy="4396740"/>
+                      <a:ext cx="9136380" cy="4328160"/>
                     </a:xfrm>
                     <a:prstGeom prst="rect">
                       <a:avLst/>
@@ -2267,10 +2163,10 @@
         </w:rPr>
         <w:lastRenderedPageBreak/>
         <w:drawing>
-          <wp:inline distT="0" distB="0" distL="0" distR="0" wp14:anchorId="09203D30" wp14:editId="6E508BE4">
-            <wp:extent cx="9136380" cy="4404360"/>
-            <wp:effectExtent l="0" t="0" r="7620" b="0"/>
-            <wp:docPr id="28" name="Picture 28"/>
+          <wp:inline distT="0" distB="0" distL="0" distR="0" wp14:anchorId="7FF0AA4D" wp14:editId="2BE8700F">
+            <wp:extent cx="9128760" cy="4358640"/>
+            <wp:effectExtent l="0" t="0" r="0" b="3810"/>
+            <wp:docPr id="3" name="Picture 3"/>
             <wp:cNvGraphicFramePr>
               <a:graphicFrameLocks xmlns:a="http://schemas.openxmlformats.org/drawingml/2006/main" noChangeAspect="1"/>
             </wp:cNvGraphicFramePr>
@@ -2299,7 +2195,7 @@
                   <pic:spPr bwMode="auto">
                     <a:xfrm>
                       <a:off x="0" y="0"/>
-                      <a:ext cx="9136380" cy="4404360"/>
+                      <a:ext cx="9128760" cy="4358640"/>
                     </a:xfrm>
                     <a:prstGeom prst="rect">
                       <a:avLst/>
@@ -2325,10 +2221,10 @@
         </w:rPr>
         <w:lastRenderedPageBreak/>
         <w:drawing>
-          <wp:inline distT="0" distB="0" distL="0" distR="0" wp14:anchorId="185F0846" wp14:editId="34D92409">
-            <wp:extent cx="9144000" cy="4366260"/>
-            <wp:effectExtent l="0" t="0" r="0" b="0"/>
-            <wp:docPr id="29" name="Picture 29"/>
+          <wp:inline distT="0" distB="0" distL="0" distR="0" wp14:anchorId="428F38EA" wp14:editId="1673DD0F">
+            <wp:extent cx="9136380" cy="4328160"/>
+            <wp:effectExtent l="0" t="0" r="7620" b="0"/>
+            <wp:docPr id="4" name="Picture 4"/>
             <wp:cNvGraphicFramePr>
               <a:graphicFrameLocks xmlns:a="http://schemas.openxmlformats.org/drawingml/2006/main" noChangeAspect="1"/>
             </wp:cNvGraphicFramePr>
@@ -2357,7 +2253,7 @@
                   <pic:spPr bwMode="auto">
                     <a:xfrm>
                       <a:off x="0" y="0"/>
-                      <a:ext cx="9144000" cy="4366260"/>
+                      <a:ext cx="9136380" cy="4328160"/>
                     </a:xfrm>
                     <a:prstGeom prst="rect">
                       <a:avLst/>
@@ -2464,10 +2360,10 @@
           <w:noProof/>
         </w:rPr>
         <w:drawing>
-          <wp:inline distT="0" distB="0" distL="0" distR="0" wp14:anchorId="376B8977" wp14:editId="751D56C2">
-            <wp:extent cx="9144000" cy="4297680"/>
-            <wp:effectExtent l="0" t="0" r="0" b="7620"/>
-            <wp:docPr id="30" name="Picture 30"/>
+          <wp:inline distT="0" distB="0" distL="0" distR="0" wp14:anchorId="4A90D75D" wp14:editId="608D2E1E">
+            <wp:extent cx="9136380" cy="4320540"/>
+            <wp:effectExtent l="0" t="0" r="7620" b="3810"/>
+            <wp:docPr id="5" name="Picture 5"/>
             <wp:cNvGraphicFramePr>
               <a:graphicFrameLocks xmlns:a="http://schemas.openxmlformats.org/drawingml/2006/main" noChangeAspect="1"/>
             </wp:cNvGraphicFramePr>
@@ -2496,7 +2392,7 @@
                   <pic:spPr bwMode="auto">
                     <a:xfrm>
                       <a:off x="0" y="0"/>
-                      <a:ext cx="9144000" cy="4297680"/>
+                      <a:ext cx="9136380" cy="4320540"/>
                     </a:xfrm>
                     <a:prstGeom prst="rect">
                       <a:avLst/>
@@ -2518,10 +2414,10 @@
         </w:rPr>
         <w:lastRenderedPageBreak/>
         <w:drawing>
-          <wp:inline distT="0" distB="0" distL="0" distR="0" wp14:anchorId="113171B0" wp14:editId="6D8B725D">
-            <wp:extent cx="9136380" cy="4404360"/>
-            <wp:effectExtent l="0" t="0" r="7620" b="0"/>
-            <wp:docPr id="32" name="Picture 32"/>
+          <wp:inline distT="0" distB="0" distL="0" distR="0" wp14:anchorId="0EBA64BF" wp14:editId="494EF894">
+            <wp:extent cx="9136380" cy="4358640"/>
+            <wp:effectExtent l="0" t="0" r="7620" b="3810"/>
+            <wp:docPr id="6" name="Picture 6"/>
             <wp:cNvGraphicFramePr>
               <a:graphicFrameLocks xmlns:a="http://schemas.openxmlformats.org/drawingml/2006/main" noChangeAspect="1"/>
             </wp:cNvGraphicFramePr>
@@ -2550,7 +2446,7 @@
                   <pic:spPr bwMode="auto">
                     <a:xfrm>
                       <a:off x="0" y="0"/>
-                      <a:ext cx="9136380" cy="4404360"/>
+                      <a:ext cx="9136380" cy="4358640"/>
                     </a:xfrm>
                     <a:prstGeom prst="rect">
                       <a:avLst/>
@@ -2572,10 +2468,10 @@
         </w:rPr>
         <w:lastRenderedPageBreak/>
         <w:drawing>
-          <wp:inline distT="0" distB="0" distL="0" distR="0" wp14:anchorId="02FC57A6" wp14:editId="10C351F2">
-            <wp:extent cx="9128760" cy="4396740"/>
+          <wp:inline distT="0" distB="0" distL="0" distR="0" wp14:anchorId="32C4C6CC" wp14:editId="15E5359E">
+            <wp:extent cx="9144000" cy="4396740"/>
             <wp:effectExtent l="0" t="0" r="0" b="3810"/>
-            <wp:docPr id="2021485380" name="Picture 2021485380"/>
+            <wp:docPr id="7" name="Picture 7"/>
             <wp:cNvGraphicFramePr>
               <a:graphicFrameLocks xmlns:a="http://schemas.openxmlformats.org/drawingml/2006/main" noChangeAspect="1"/>
             </wp:cNvGraphicFramePr>
@@ -2604,7 +2500,7 @@
                   <pic:spPr bwMode="auto">
                     <a:xfrm>
                       <a:off x="0" y="0"/>
-                      <a:ext cx="9128760" cy="4396740"/>
+                      <a:ext cx="9144000" cy="4396740"/>
                     </a:xfrm>
                     <a:prstGeom prst="rect">
                       <a:avLst/>
@@ -2626,10 +2522,10 @@
         </w:rPr>
         <w:lastRenderedPageBreak/>
         <w:drawing>
-          <wp:inline distT="0" distB="0" distL="0" distR="0" wp14:anchorId="6D845C0A" wp14:editId="661BE705">
-            <wp:extent cx="9136380" cy="4373880"/>
-            <wp:effectExtent l="0" t="0" r="7620" b="7620"/>
-            <wp:docPr id="2021485382" name="Picture 2021485382"/>
+          <wp:inline distT="0" distB="0" distL="0" distR="0" wp14:anchorId="692F2899" wp14:editId="326207CD">
+            <wp:extent cx="9128760" cy="4343400"/>
+            <wp:effectExtent l="0" t="0" r="0" b="0"/>
+            <wp:docPr id="8" name="Picture 8"/>
             <wp:cNvGraphicFramePr>
               <a:graphicFrameLocks xmlns:a="http://schemas.openxmlformats.org/drawingml/2006/main" noChangeAspect="1"/>
             </wp:cNvGraphicFramePr>
@@ -2658,7 +2554,7 @@
                   <pic:spPr bwMode="auto">
                     <a:xfrm>
                       <a:off x="0" y="0"/>
-                      <a:ext cx="9136380" cy="4373880"/>
+                      <a:ext cx="9128760" cy="4343400"/>
                     </a:xfrm>
                     <a:prstGeom prst="rect">
                       <a:avLst/>
@@ -2692,11 +2588,6 @@
     </w:p>
     <w:p>
       <w:pPr>
-        <w:ind w:left="1080"/>
-      </w:pPr>
-    </w:p>
-    <w:p>
-      <w:pPr>
         <w:rPr>
           <w:b/>
           <w:bCs/>
@@ -2720,6 +2611,35 @@
         <w:rPr>
           <w:b/>
           <w:bCs/>
+          <w:sz w:val="36"/>
+          <w:szCs w:val="36"/>
+        </w:rPr>
+      </w:pPr>
+      <w:r>
+        <w:rPr>
+          <w:b/>
+          <w:bCs/>
+          <w:sz w:val="36"/>
+          <w:szCs w:val="36"/>
+        </w:rPr>
+        <w:lastRenderedPageBreak/>
+        <w:t xml:space="preserve">Test Run </w:t>
+      </w:r>
+      <w:r>
+        <w:rPr>
+          <w:b/>
+          <w:bCs/>
+          <w:sz w:val="36"/>
+          <w:szCs w:val="36"/>
+        </w:rPr>
+        <w:t>#3</w:t>
+      </w:r>
+    </w:p>
+    <w:p>
+      <w:pPr>
+        <w:rPr>
+          <w:b/>
+          <w:bCs/>
           <w:sz w:val="44"/>
           <w:szCs w:val="44"/>
         </w:rPr>
@@ -2728,34 +2648,15 @@
         <w:rPr>
           <w:b/>
           <w:bCs/>
+          <w:noProof/>
           <w:sz w:val="36"/>
           <w:szCs w:val="36"/>
         </w:rPr>
-        <w:lastRenderedPageBreak/>
-        <w:t xml:space="preserve">Test Run </w:t>
-      </w:r>
-      <w:r>
-        <w:rPr>
-          <w:b/>
-          <w:bCs/>
-          <w:sz w:val="36"/>
-          <w:szCs w:val="36"/>
-        </w:rPr>
-        <w:t>#3</w:t>
-      </w:r>
-      <w:r>
-        <w:rPr>
-          <w:b/>
-          <w:bCs/>
-          <w:noProof/>
-          <w:sz w:val="44"/>
-          <w:szCs w:val="44"/>
-        </w:rPr>
         <w:drawing>
-          <wp:inline distT="0" distB="0" distL="0" distR="0" wp14:anchorId="49E30309" wp14:editId="29C6F4CF">
-            <wp:extent cx="9136380" cy="4290060"/>
+          <wp:inline distT="0" distB="0" distL="0" distR="0" wp14:anchorId="3AB46009" wp14:editId="0B6AA9A0">
+            <wp:extent cx="9136380" cy="4366260"/>
             <wp:effectExtent l="0" t="0" r="7620" b="0"/>
-            <wp:docPr id="2021485384" name="Picture 2021485384"/>
+            <wp:docPr id="9" name="Picture 9"/>
             <wp:cNvGraphicFramePr>
               <a:graphicFrameLocks xmlns:a="http://schemas.openxmlformats.org/drawingml/2006/main" noChangeAspect="1"/>
             </wp:cNvGraphicFramePr>
@@ -2770,122 +2671,6 @@
                   </pic:nvPicPr>
                   <pic:blipFill>
                     <a:blip r:embed="rId24">
-                      <a:extLst>
-                        <a:ext uri="{28A0092B-C50C-407E-A947-70E740481C1C}">
-                          <a14:useLocalDpi xmlns:a14="http://schemas.microsoft.com/office/drawing/2010/main" val="0"/>
-                        </a:ext>
-                      </a:extLst>
-                    </a:blip>
-                    <a:srcRect/>
-                    <a:stretch>
-                      <a:fillRect/>
-                    </a:stretch>
-                  </pic:blipFill>
-                  <pic:spPr bwMode="auto">
-                    <a:xfrm>
-                      <a:off x="0" y="0"/>
-                      <a:ext cx="9136380" cy="4290060"/>
-                    </a:xfrm>
-                    <a:prstGeom prst="rect">
-                      <a:avLst/>
-                    </a:prstGeom>
-                    <a:noFill/>
-                    <a:ln>
-                      <a:noFill/>
-                    </a:ln>
-                  </pic:spPr>
-                </pic:pic>
-              </a:graphicData>
-            </a:graphic>
-          </wp:inline>
-        </w:drawing>
-      </w:r>
-      <w:r>
-        <w:rPr>
-          <w:b/>
-          <w:bCs/>
-          <w:noProof/>
-          <w:sz w:val="44"/>
-          <w:szCs w:val="44"/>
-        </w:rPr>
-        <w:lastRenderedPageBreak/>
-        <w:drawing>
-          <wp:inline distT="0" distB="0" distL="0" distR="0" wp14:anchorId="3EDD4509" wp14:editId="60A8C6E4">
-            <wp:extent cx="9136380" cy="4381500"/>
-            <wp:effectExtent l="0" t="0" r="7620" b="0"/>
-            <wp:docPr id="2021485386" name="Picture 2021485386"/>
-            <wp:cNvGraphicFramePr>
-              <a:graphicFrameLocks xmlns:a="http://schemas.openxmlformats.org/drawingml/2006/main" noChangeAspect="1"/>
-            </wp:cNvGraphicFramePr>
-            <a:graphic xmlns:a="http://schemas.openxmlformats.org/drawingml/2006/main">
-              <a:graphicData uri="http://schemas.openxmlformats.org/drawingml/2006/picture">
-                <pic:pic xmlns:pic="http://schemas.openxmlformats.org/drawingml/2006/picture">
-                  <pic:nvPicPr>
-                    <pic:cNvPr id="0" name="Picture 10"/>
-                    <pic:cNvPicPr>
-                      <a:picLocks noChangeAspect="1" noChangeArrowheads="1"/>
-                    </pic:cNvPicPr>
-                  </pic:nvPicPr>
-                  <pic:blipFill>
-                    <a:blip r:embed="rId25">
-                      <a:extLst>
-                        <a:ext uri="{28A0092B-C50C-407E-A947-70E740481C1C}">
-                          <a14:useLocalDpi xmlns:a14="http://schemas.microsoft.com/office/drawing/2010/main" val="0"/>
-                        </a:ext>
-                      </a:extLst>
-                    </a:blip>
-                    <a:srcRect/>
-                    <a:stretch>
-                      <a:fillRect/>
-                    </a:stretch>
-                  </pic:blipFill>
-                  <pic:spPr bwMode="auto">
-                    <a:xfrm>
-                      <a:off x="0" y="0"/>
-                      <a:ext cx="9136380" cy="4381500"/>
-                    </a:xfrm>
-                    <a:prstGeom prst="rect">
-                      <a:avLst/>
-                    </a:prstGeom>
-                    <a:noFill/>
-                    <a:ln>
-                      <a:noFill/>
-                    </a:ln>
-                  </pic:spPr>
-                </pic:pic>
-              </a:graphicData>
-            </a:graphic>
-          </wp:inline>
-        </w:drawing>
-      </w:r>
-      <w:r>
-        <w:rPr>
-          <w:b/>
-          <w:bCs/>
-          <w:noProof/>
-          <w:sz w:val="44"/>
-          <w:szCs w:val="44"/>
-        </w:rPr>
-        <w:lastRenderedPageBreak/>
-        <w:drawing>
-          <wp:inline distT="0" distB="0" distL="0" distR="0" wp14:anchorId="2645DFB6" wp14:editId="0BDEE130">
-            <wp:extent cx="9136380" cy="4366260"/>
-            <wp:effectExtent l="0" t="0" r="7620" b="0"/>
-            <wp:docPr id="2021485388" name="Picture 2021485388"/>
-            <wp:cNvGraphicFramePr>
-              <a:graphicFrameLocks xmlns:a="http://schemas.openxmlformats.org/drawingml/2006/main" noChangeAspect="1"/>
-            </wp:cNvGraphicFramePr>
-            <a:graphic xmlns:a="http://schemas.openxmlformats.org/drawingml/2006/main">
-              <a:graphicData uri="http://schemas.openxmlformats.org/drawingml/2006/picture">
-                <pic:pic xmlns:pic="http://schemas.openxmlformats.org/drawingml/2006/picture">
-                  <pic:nvPicPr>
-                    <pic:cNvPr id="0" name="Picture 11"/>
-                    <pic:cNvPicPr>
-                      <a:picLocks noChangeAspect="1" noChangeArrowheads="1"/>
-                    </pic:cNvPicPr>
-                  </pic:nvPicPr>
-                  <pic:blipFill>
-                    <a:blip r:embed="rId26">
                       <a:extLst>
                         <a:ext uri="{28A0092B-C50C-407E-A947-70E740481C1C}">
                           <a14:useLocalDpi xmlns:a14="http://schemas.microsoft.com/office/drawing/2010/main" val="0"/>
@@ -2916,20 +2701,174 @@
           </wp:inline>
         </w:drawing>
       </w:r>
+    </w:p>
+    <w:p>
+      <w:pPr>
+        <w:ind w:left="720"/>
+        <w:rPr>
+          <w:b/>
+          <w:bCs/>
+        </w:rPr>
+      </w:pPr>
+    </w:p>
+    <w:p>
+      <w:pPr>
+        <w:ind w:left="720"/>
+        <w:rPr>
+          <w:b/>
+          <w:bCs/>
+        </w:rPr>
+      </w:pPr>
+    </w:p>
+    <w:p>
+      <w:pPr>
+        <w:rPr>
+          <w:b/>
+          <w:bCs/>
+        </w:rPr>
+      </w:pPr>
       <w:r>
         <w:rPr>
           <w:b/>
           <w:bCs/>
           <w:noProof/>
-          <w:sz w:val="44"/>
-          <w:szCs w:val="44"/>
         </w:rPr>
         <w:lastRenderedPageBreak/>
         <w:drawing>
-          <wp:inline distT="0" distB="0" distL="0" distR="0" wp14:anchorId="00DA0360" wp14:editId="46BE4833">
+          <wp:inline distT="0" distB="0" distL="0" distR="0" wp14:anchorId="4989885F" wp14:editId="553F126B">
+            <wp:extent cx="9136380" cy="4419600"/>
+            <wp:effectExtent l="0" t="0" r="7620" b="0"/>
+            <wp:docPr id="10" name="Picture 10"/>
+            <wp:cNvGraphicFramePr>
+              <a:graphicFrameLocks xmlns:a="http://schemas.openxmlformats.org/drawingml/2006/main" noChangeAspect="1"/>
+            </wp:cNvGraphicFramePr>
+            <a:graphic xmlns:a="http://schemas.openxmlformats.org/drawingml/2006/main">
+              <a:graphicData uri="http://schemas.openxmlformats.org/drawingml/2006/picture">
+                <pic:pic xmlns:pic="http://schemas.openxmlformats.org/drawingml/2006/picture">
+                  <pic:nvPicPr>
+                    <pic:cNvPr id="0" name="Picture 10"/>
+                    <pic:cNvPicPr>
+                      <a:picLocks noChangeAspect="1" noChangeArrowheads="1"/>
+                    </pic:cNvPicPr>
+                  </pic:nvPicPr>
+                  <pic:blipFill>
+                    <a:blip r:embed="rId25">
+                      <a:extLst>
+                        <a:ext uri="{28A0092B-C50C-407E-A947-70E740481C1C}">
+                          <a14:useLocalDpi xmlns:a14="http://schemas.microsoft.com/office/drawing/2010/main" val="0"/>
+                        </a:ext>
+                      </a:extLst>
+                    </a:blip>
+                    <a:srcRect/>
+                    <a:stretch>
+                      <a:fillRect/>
+                    </a:stretch>
+                  </pic:blipFill>
+                  <pic:spPr bwMode="auto">
+                    <a:xfrm>
+                      <a:off x="0" y="0"/>
+                      <a:ext cx="9136380" cy="4419600"/>
+                    </a:xfrm>
+                    <a:prstGeom prst="rect">
+                      <a:avLst/>
+                    </a:prstGeom>
+                    <a:noFill/>
+                    <a:ln>
+                      <a:noFill/>
+                    </a:ln>
+                  </pic:spPr>
+                </pic:pic>
+              </a:graphicData>
+            </a:graphic>
+          </wp:inline>
+        </w:drawing>
+      </w:r>
+    </w:p>
+    <w:p>
+      <w:pPr>
+        <w:jc w:val="both"/>
+        <w:rPr>
+          <w:b/>
+          <w:bCs/>
+        </w:rPr>
+      </w:pPr>
+    </w:p>
+    <w:p>
+      <w:pPr>
+        <w:jc w:val="both"/>
+        <w:rPr>
+          <w:b/>
+          <w:bCs/>
+        </w:rPr>
+      </w:pPr>
+      <w:r>
+        <w:rPr>
+          <w:b/>
+          <w:bCs/>
+          <w:noProof/>
+        </w:rPr>
+        <w:lastRenderedPageBreak/>
+        <w:drawing>
+          <wp:inline distT="0" distB="0" distL="0" distR="0" wp14:anchorId="2C36F508" wp14:editId="77F7CADA">
+            <wp:extent cx="9136380" cy="4434840"/>
+            <wp:effectExtent l="0" t="0" r="7620" b="3810"/>
+            <wp:docPr id="11" name="Picture 11"/>
+            <wp:cNvGraphicFramePr>
+              <a:graphicFrameLocks xmlns:a="http://schemas.openxmlformats.org/drawingml/2006/main" noChangeAspect="1"/>
+            </wp:cNvGraphicFramePr>
+            <a:graphic xmlns:a="http://schemas.openxmlformats.org/drawingml/2006/main">
+              <a:graphicData uri="http://schemas.openxmlformats.org/drawingml/2006/picture">
+                <pic:pic xmlns:pic="http://schemas.openxmlformats.org/drawingml/2006/picture">
+                  <pic:nvPicPr>
+                    <pic:cNvPr id="0" name="Picture 11"/>
+                    <pic:cNvPicPr>
+                      <a:picLocks noChangeAspect="1" noChangeArrowheads="1"/>
+                    </pic:cNvPicPr>
+                  </pic:nvPicPr>
+                  <pic:blipFill>
+                    <a:blip r:embed="rId26">
+                      <a:extLst>
+                        <a:ext uri="{28A0092B-C50C-407E-A947-70E740481C1C}">
+                          <a14:useLocalDpi xmlns:a14="http://schemas.microsoft.com/office/drawing/2010/main" val="0"/>
+                        </a:ext>
+                      </a:extLst>
+                    </a:blip>
+                    <a:srcRect/>
+                    <a:stretch>
+                      <a:fillRect/>
+                    </a:stretch>
+                  </pic:blipFill>
+                  <pic:spPr bwMode="auto">
+                    <a:xfrm>
+                      <a:off x="0" y="0"/>
+                      <a:ext cx="9136380" cy="4434840"/>
+                    </a:xfrm>
+                    <a:prstGeom prst="rect">
+                      <a:avLst/>
+                    </a:prstGeom>
+                    <a:noFill/>
+                    <a:ln>
+                      <a:noFill/>
+                    </a:ln>
+                  </pic:spPr>
+                </pic:pic>
+              </a:graphicData>
+            </a:graphic>
+          </wp:inline>
+        </w:drawing>
+      </w:r>
+      <w:r>
+        <w:rPr>
+          <w:b/>
+          <w:bCs/>
+          <w:noProof/>
+        </w:rPr>
+        <w:lastRenderedPageBreak/>
+        <w:drawing>
+          <wp:inline distT="0" distB="0" distL="0" distR="0" wp14:anchorId="0DB031F8" wp14:editId="6589F91E">
             <wp:extent cx="9136380" cy="4366260"/>
             <wp:effectExtent l="0" t="0" r="7620" b="0"/>
-            <wp:docPr id="2021485389" name="Picture 2021485389"/>
+            <wp:docPr id="12" name="Picture 12"/>
             <wp:cNvGraphicFramePr>
               <a:graphicFrameLocks xmlns:a="http://schemas.openxmlformats.org/drawingml/2006/main" noChangeAspect="1"/>
             </wp:cNvGraphicFramePr>
@@ -2977,25 +2916,25 @@
     </w:p>
     <w:p>
       <w:pPr>
-        <w:ind w:left="720"/>
-        <w:rPr>
-          <w:b/>
-          <w:bCs/>
-        </w:rPr>
-      </w:pPr>
-    </w:p>
-    <w:p>
-      <w:pPr>
-        <w:ind w:left="720"/>
-        <w:rPr>
-          <w:b/>
-          <w:bCs/>
-        </w:rPr>
-      </w:pPr>
-    </w:p>
-    <w:p>
-      <w:pPr>
-        <w:ind w:left="720"/>
+        <w:jc w:val="both"/>
+        <w:rPr>
+          <w:b/>
+          <w:bCs/>
+        </w:rPr>
+      </w:pPr>
+    </w:p>
+    <w:p>
+      <w:pPr>
+        <w:jc w:val="both"/>
+        <w:rPr>
+          <w:b/>
+          <w:bCs/>
+        </w:rPr>
+      </w:pPr>
+    </w:p>
+    <w:p>
+      <w:pPr>
+        <w:jc w:val="both"/>
         <w:rPr>
           <w:b/>
           <w:bCs/>
@@ -3072,21 +3011,372 @@
         <w:spacing w:after="0"/>
       </w:pPr>
       <w:r>
-        <w:t>The server worked is unstable, as shown by the different test results according to received data, in some cases CPU was filled on 100% and some cases were finished without filling of CPU on 100%</w:t>
-      </w:r>
+        <w:t>The server worked stable according to the received data test results, maximum CPU was filled on 80%.</w:t>
+      </w:r>
+    </w:p>
+    <w:p>
+      <w:pPr>
+        <w:pStyle w:val="ListParagraph"/>
+        <w:spacing w:after="0"/>
+      </w:pPr>
+      <w:r>
+        <w:t>Error info by 3 runs:</w:t>
+      </w:r>
+    </w:p>
+    <w:p>
+      <w:pPr>
+        <w:pStyle w:val="ListParagraph"/>
+        <w:spacing w:after="0"/>
+      </w:pPr>
     </w:p>
     <w:p>
       <w:pPr>
         <w:spacing w:after="0"/>
         <w:ind w:left="720"/>
-        <w:rPr>
-          <w:b/>
-          <w:bCs/>
-        </w:rPr>
-      </w:pPr>
-      <w:r>
-        <w:t>The 5XX – errors were not found</w:t>
-      </w:r>
+      </w:pPr>
+      <w:r>
+        <w:t>The</w:t>
+      </w:r>
+      <w:r>
+        <w:t xml:space="preserve"> e</w:t>
+      </w:r>
+      <w:r>
+        <w:t>rror</w:t>
+      </w:r>
+      <w:r>
+        <w:t xml:space="preserve"> </w:t>
+      </w:r>
+      <w:r>
+        <w:t>500</w:t>
+      </w:r>
+      <w:r>
+        <w:t>:</w:t>
+      </w:r>
+    </w:p>
+    <w:tbl>
+      <w:tblPr>
+        <w:tblStyle w:val="TableGrid"/>
+        <w:tblW w:w="0" w:type="auto"/>
+        <w:tblInd w:w="720" w:type="dxa"/>
+        <w:tblLook w:val="04A0" w:firstRow="1" w:lastRow="0" w:firstColumn="1" w:lastColumn="0" w:noHBand="0" w:noVBand="1"/>
+      </w:tblPr>
+      <w:tblGrid>
+        <w:gridCol w:w="6174"/>
+        <w:gridCol w:w="4531"/>
+      </w:tblGrid>
+      <w:tr>
+        <w:tc>
+          <w:tcPr>
+            <w:tcW w:w="6174" w:type="dxa"/>
+          </w:tcPr>
+          <w:p>
+            <w:pPr>
+              <w:rPr>
+                <w:b/>
+                <w:bCs/>
+              </w:rPr>
+            </w:pPr>
+            <w:r>
+              <w:rPr>
+                <w:b/>
+                <w:bCs/>
+              </w:rPr>
+              <w:t>Transaction</w:t>
+            </w:r>
+          </w:p>
+        </w:tc>
+        <w:tc>
+          <w:tcPr>
+            <w:tcW w:w="4531" w:type="dxa"/>
+          </w:tcPr>
+          <w:p>
+            <w:pPr>
+              <w:rPr>
+                <w:b/>
+                <w:bCs/>
+              </w:rPr>
+            </w:pPr>
+            <w:r>
+              <w:rPr>
+                <w:b/>
+                <w:bCs/>
+              </w:rPr>
+              <w:t>Error sum</w:t>
+            </w:r>
+          </w:p>
+        </w:tc>
+      </w:tr>
+      <w:tr>
+        <w:tc>
+          <w:tcPr>
+            <w:tcW w:w="6174" w:type="dxa"/>
+          </w:tcPr>
+          <w:p>
+            <w:r>
+              <w:t xml:space="preserve">Transaction Controller (Search </w:t>
+            </w:r>
+            <w:proofErr w:type="gramStart"/>
+            <w:r>
+              <w:t>By</w:t>
+            </w:r>
+            <w:proofErr w:type="gramEnd"/>
+            <w:r>
+              <w:t xml:space="preserve"> Name)</w:t>
+            </w:r>
+          </w:p>
+        </w:tc>
+        <w:tc>
+          <w:tcPr>
+            <w:tcW w:w="4531" w:type="dxa"/>
+          </w:tcPr>
+          <w:p>
+            <w:r>
+              <w:t>7</w:t>
+            </w:r>
+          </w:p>
+        </w:tc>
+      </w:tr>
+      <w:tr>
+        <w:tc>
+          <w:tcPr>
+            <w:tcW w:w="6174" w:type="dxa"/>
+          </w:tcPr>
+          <w:p>
+            <w:r>
+              <w:t>Transaction Controller (Save Post)</w:t>
+            </w:r>
+          </w:p>
+        </w:tc>
+        <w:tc>
+          <w:tcPr>
+            <w:tcW w:w="4531" w:type="dxa"/>
+          </w:tcPr>
+          <w:p>
+            <w:r>
+              <w:t>&gt; 1k</w:t>
+            </w:r>
+          </w:p>
+        </w:tc>
+      </w:tr>
+      <w:tr>
+        <w:tc>
+          <w:tcPr>
+            <w:tcW w:w="6174" w:type="dxa"/>
+          </w:tcPr>
+          <w:p>
+            <w:r>
+              <w:t xml:space="preserve">Transaction Controller (Open </w:t>
+            </w:r>
+            <w:proofErr w:type="spellStart"/>
+            <w:r>
+              <w:t>RandomDate</w:t>
+            </w:r>
+            <w:proofErr w:type="spellEnd"/>
+            <w:r>
+              <w:t>)</w:t>
+            </w:r>
+          </w:p>
+        </w:tc>
+        <w:tc>
+          <w:tcPr>
+            <w:tcW w:w="4531" w:type="dxa"/>
+          </w:tcPr>
+          <w:p>
+            <w:r>
+              <w:t>9</w:t>
+            </w:r>
+          </w:p>
+        </w:tc>
+      </w:tr>
+      <w:tr>
+        <w:tc>
+          <w:tcPr>
+            <w:tcW w:w="6174" w:type="dxa"/>
+          </w:tcPr>
+          <w:p>
+            <w:r>
+              <w:t xml:space="preserve">Transaction Controller (Open </w:t>
+            </w:r>
+            <w:proofErr w:type="spellStart"/>
+            <w:r>
+              <w:t>PredefineDate</w:t>
+            </w:r>
+            <w:proofErr w:type="spellEnd"/>
+            <w:r>
+              <w:t>)</w:t>
+            </w:r>
+          </w:p>
+        </w:tc>
+        <w:tc>
+          <w:tcPr>
+            <w:tcW w:w="4531" w:type="dxa"/>
+          </w:tcPr>
+          <w:p>
+            <w:r>
+              <w:t>25</w:t>
+            </w:r>
+          </w:p>
+        </w:tc>
+      </w:tr>
+      <w:tr>
+        <w:tc>
+          <w:tcPr>
+            <w:tcW w:w="6174" w:type="dxa"/>
+          </w:tcPr>
+          <w:p>
+            <w:r>
+              <w:t>Transaction Controller (Open Post)</w:t>
+            </w:r>
+          </w:p>
+        </w:tc>
+        <w:tc>
+          <w:tcPr>
+            <w:tcW w:w="4531" w:type="dxa"/>
+          </w:tcPr>
+          <w:p>
+            <w:r>
+              <w:t>2</w:t>
+            </w:r>
+          </w:p>
+        </w:tc>
+      </w:tr>
+      <w:tr>
+        <w:tc>
+          <w:tcPr>
+            <w:tcW w:w="6174" w:type="dxa"/>
+          </w:tcPr>
+          <w:p>
+            <w:r>
+              <w:t>Transaction Controller (Open Large Calendar)</w:t>
+            </w:r>
+          </w:p>
+        </w:tc>
+        <w:tc>
+          <w:tcPr>
+            <w:tcW w:w="4531" w:type="dxa"/>
+          </w:tcPr>
+          <w:p>
+            <w:r>
+              <w:t>9</w:t>
+            </w:r>
+          </w:p>
+        </w:tc>
+      </w:tr>
+      <w:tr>
+        <w:tc>
+          <w:tcPr>
+            <w:tcW w:w="6174" w:type="dxa"/>
+          </w:tcPr>
+          <w:p>
+            <w:r>
+              <w:t>Transaction Controller (Open Home Page)</w:t>
+            </w:r>
+          </w:p>
+        </w:tc>
+        <w:tc>
+          <w:tcPr>
+            <w:tcW w:w="4531" w:type="dxa"/>
+          </w:tcPr>
+          <w:p>
+            <w:r>
+              <w:t>1</w:t>
+            </w:r>
+          </w:p>
+        </w:tc>
+      </w:tr>
+      <w:tr>
+        <w:tc>
+          <w:tcPr>
+            <w:tcW w:w="6174" w:type="dxa"/>
+          </w:tcPr>
+          <w:p>
+            <w:r>
+              <w:t>Transaction Controller (Open Home Page Anonymous)</w:t>
+            </w:r>
+          </w:p>
+        </w:tc>
+        <w:tc>
+          <w:tcPr>
+            <w:tcW w:w="4531" w:type="dxa"/>
+          </w:tcPr>
+          <w:p>
+            <w:r>
+              <w:t>17</w:t>
+            </w:r>
+          </w:p>
+        </w:tc>
+      </w:tr>
+      <w:tr>
+        <w:tc>
+          <w:tcPr>
+            <w:tcW w:w="6174" w:type="dxa"/>
+          </w:tcPr>
+          <w:p>
+            <w:r>
+              <w:t>Transaction Controller (Open Date)</w:t>
+            </w:r>
+          </w:p>
+        </w:tc>
+        <w:tc>
+          <w:tcPr>
+            <w:tcW w:w="4531" w:type="dxa"/>
+          </w:tcPr>
+          <w:p>
+            <w:r>
+              <w:t>1</w:t>
+            </w:r>
+          </w:p>
+        </w:tc>
+      </w:tr>
+      <w:tr>
+        <w:tc>
+          <w:tcPr>
+            <w:tcW w:w="6174" w:type="dxa"/>
+          </w:tcPr>
+          <w:p>
+            <w:r>
+              <w:t>Transaction Controller (Open Contacts)</w:t>
+            </w:r>
+          </w:p>
+        </w:tc>
+        <w:tc>
+          <w:tcPr>
+            <w:tcW w:w="4531" w:type="dxa"/>
+          </w:tcPr>
+          <w:p>
+            <w:r>
+              <w:t>3</w:t>
+            </w:r>
+          </w:p>
+        </w:tc>
+      </w:tr>
+      <w:tr>
+        <w:tc>
+          <w:tcPr>
+            <w:tcW w:w="6174" w:type="dxa"/>
+          </w:tcPr>
+          <w:p>
+            <w:r>
+              <w:t>Transaction Controller (Add User)</w:t>
+            </w:r>
+          </w:p>
+        </w:tc>
+        <w:tc>
+          <w:tcPr>
+            <w:tcW w:w="4531" w:type="dxa"/>
+          </w:tcPr>
+          <w:p>
+            <w:r>
+              <w:t>1</w:t>
+            </w:r>
+          </w:p>
+        </w:tc>
+      </w:tr>
+    </w:tbl>
+    <w:p>
+      <w:pPr>
+        <w:spacing w:after="0"/>
+      </w:pPr>
     </w:p>
     <w:p>
       <w:pPr>
@@ -3094,71 +3384,13 @@
         <w:ind w:left="720"/>
       </w:pPr>
       <w:r>
-        <w:t xml:space="preserve">The 404 - errors are approximately </w:t>
-      </w:r>
-      <w:r>
-        <w:t xml:space="preserve">from </w:t>
-      </w:r>
-      <w:r>
-        <w:t>1</w:t>
-      </w:r>
-      <w:r>
-        <w:t>2</w:t>
-      </w:r>
-      <w:r>
-        <w:t xml:space="preserve"> to 17</w:t>
+        <w:t xml:space="preserve">The 404 - errors </w:t>
+      </w:r>
+      <w:r>
+        <w:t>is 0.84</w:t>
       </w:r>
       <w:r>
         <w:t>%</w:t>
-      </w:r>
-    </w:p>
-    <w:p>
-      <w:pPr>
-        <w:pStyle w:val="ListParagraph"/>
-        <w:spacing w:after="0"/>
-      </w:pPr>
-      <w:r>
-        <w:t xml:space="preserve">The main error was “Non-HTTP response code: </w:t>
-      </w:r>
-      <w:proofErr w:type="spellStart"/>
-      <w:proofErr w:type="gramStart"/>
-      <w:r>
-        <w:t>java.net.SocketTimeoutException</w:t>
-      </w:r>
-      <w:proofErr w:type="spellEnd"/>
-      <w:proofErr w:type="gramEnd"/>
-      <w:r>
-        <w:t xml:space="preserve">/Non HTTP response message: Read timed out” which down the user's possibility of sending the new requests on the server. After saturation point, the number of errors was grown, and the CPU has been risen to 100% </w:t>
-      </w:r>
-      <w:r>
-        <w:t>the</w:t>
-      </w:r>
-      <w:r>
-        <w:t xml:space="preserve"> consequence response time from the server was growing up too that exceeding 60 seconds.</w:t>
-      </w:r>
-    </w:p>
-    <w:p>
-      <w:pPr>
-        <w:pStyle w:val="ListParagraph"/>
-        <w:spacing w:after="0"/>
-      </w:pPr>
-    </w:p>
-    <w:p>
-      <w:pPr>
-        <w:pStyle w:val="ListParagraph"/>
-        <w:spacing w:after="0"/>
-      </w:pPr>
-      <w:r>
-        <w:t>Recommendation:</w:t>
-      </w:r>
-    </w:p>
-    <w:p>
-      <w:pPr>
-        <w:spacing w:after="0"/>
-        <w:ind w:left="720"/>
-      </w:pPr>
-      <w:r>
-        <w:t>Should be created research on memory leak</w:t>
       </w:r>
     </w:p>
     <w:p>

</xml_diff>